<commit_message>
Rough plan and outline
</commit_message>
<xml_diff>
--- a/LYAH - Book Outline.docx
+++ b/LYAH - Book Outline.docx
@@ -4,6 +4,35 @@
   <w:body>
     <w:p>
       <w:pPr>
+        <w:pStyle w:val="Heading1"/>
+        <w:spacing w:before="100" w:beforeAutospacing="1"/>
+      </w:pPr>
+      <w:r>
+        <w:t xml:space="preserve">LYAH </w:t>
+      </w:r>
+      <w:r>
+        <w:t xml:space="preserve">– </w:t>
+      </w:r>
+      <w:r>
+        <w:t>Book</w:t>
+      </w:r>
+      <w:r>
+        <w:t xml:space="preserve"> Outline</w:t>
+      </w:r>
+      <w:r>
+        <w:t xml:space="preserve"> </w:t>
+      </w:r>
+      <w:proofErr w:type="gramStart"/>
+      <w:r>
+        <w:t>With</w:t>
+      </w:r>
+      <w:proofErr w:type="gramEnd"/>
+      <w:r>
+        <w:t xml:space="preserve"> Website Links</w:t>
+      </w:r>
+    </w:p>
+    <w:p>
+      <w:pPr>
         <w:autoSpaceDE w:val="0"/>
         <w:autoSpaceDN w:val="0"/>
         <w:adjustRightInd w:val="0"/>
@@ -12,93 +41,26 @@
           <w:rFonts w:ascii="Futura-Bold" w:hAnsi="Futura-Bold" w:cs="Futura-Bold"/>
           <w:b/>
           <w:bCs/>
-          <w:sz w:val="26"/>
-          <w:szCs w:val="20"/>
-        </w:rPr>
-      </w:pPr>
-      <w:r>
+          <w:sz w:val="20"/>
+          <w:szCs w:val="20"/>
+        </w:rPr>
+      </w:pPr>
+    </w:p>
+    <w:p>
+      <w:pPr>
+        <w:autoSpaceDE w:val="0"/>
+        <w:autoSpaceDN w:val="0"/>
+        <w:adjustRightInd w:val="0"/>
+        <w:spacing w:after="0" w:line="240" w:lineRule="auto"/>
         <w:rPr>
           <w:rFonts w:ascii="Futura-Bold" w:hAnsi="Futura-Bold" w:cs="Futura-Bold"/>
           <w:b/>
           <w:bCs/>
-          <w:sz w:val="26"/>
-          <w:szCs w:val="20"/>
-        </w:rPr>
-        <w:t xml:space="preserve">LYAH </w:t>
-      </w:r>
-      <w:r>
-        <w:rPr>
-          <w:rFonts w:ascii="Futura-Bold" w:hAnsi="Futura-Bold" w:cs="Futura-Bold"/>
-          <w:b/>
-          <w:bCs/>
-          <w:sz w:val="26"/>
-          <w:szCs w:val="20"/>
-        </w:rPr>
-        <w:t xml:space="preserve">– </w:t>
-      </w:r>
-      <w:r>
-        <w:rPr>
-          <w:rFonts w:ascii="Futura-Bold" w:hAnsi="Futura-Bold" w:cs="Futura-Bold"/>
-          <w:b/>
-          <w:bCs/>
-          <w:sz w:val="26"/>
-          <w:szCs w:val="20"/>
-        </w:rPr>
-        <w:t>Book</w:t>
-      </w:r>
-      <w:r>
-        <w:rPr>
-          <w:rFonts w:ascii="Futura-Bold" w:hAnsi="Futura-Bold" w:cs="Futura-Bold"/>
-          <w:b/>
-          <w:bCs/>
-          <w:sz w:val="26"/>
-          <w:szCs w:val="20"/>
-        </w:rPr>
-        <w:t xml:space="preserve"> Outline</w:t>
-      </w:r>
-      <w:r>
-        <w:rPr>
-          <w:rFonts w:ascii="Futura-Bold" w:hAnsi="Futura-Bold" w:cs="Futura-Bold"/>
-          <w:b/>
-          <w:bCs/>
-          <w:sz w:val="26"/>
-          <w:szCs w:val="20"/>
-        </w:rPr>
-        <w:t xml:space="preserve"> With Website Links</w:t>
-      </w:r>
-    </w:p>
-    <w:p>
-      <w:pPr>
-        <w:autoSpaceDE w:val="0"/>
-        <w:autoSpaceDN w:val="0"/>
-        <w:adjustRightInd w:val="0"/>
-        <w:spacing w:after="0" w:line="240" w:lineRule="auto"/>
-        <w:rPr>
-          <w:rFonts w:ascii="Futura-Bold" w:hAnsi="Futura-Bold" w:cs="Futura-Bold"/>
-          <w:b/>
-          <w:bCs/>
-          <w:sz w:val="20"/>
-          <w:szCs w:val="20"/>
-        </w:rPr>
-      </w:pPr>
-      <w:bookmarkStart w:id="0" w:name="_GoBack"/>
-      <w:bookmarkEnd w:id="0"/>
-    </w:p>
-    <w:p>
-      <w:pPr>
-        <w:autoSpaceDE w:val="0"/>
-        <w:autoSpaceDN w:val="0"/>
-        <w:adjustRightInd w:val="0"/>
-        <w:spacing w:after="0" w:line="240" w:lineRule="auto"/>
-        <w:rPr>
-          <w:rFonts w:ascii="Futura-Bold" w:hAnsi="Futura-Bold" w:cs="Futura-Bold"/>
-          <w:b/>
-          <w:bCs/>
-          <w:sz w:val="20"/>
-          <w:szCs w:val="20"/>
-        </w:rPr>
-      </w:pPr>
-      <w:hyperlink r:id="rId5" w:history="1">
+          <w:sz w:val="20"/>
+          <w:szCs w:val="20"/>
+        </w:rPr>
+      </w:pPr>
+      <w:hyperlink r:id="rId6" w:history="1">
         <w:r>
           <w:rPr>
             <w:rStyle w:val="Hyperlink"/>
@@ -255,7 +217,7 @@
           <w:szCs w:val="20"/>
         </w:rPr>
       </w:pPr>
-      <w:hyperlink r:id="rId6" w:history="1">
+      <w:hyperlink r:id="rId7" w:history="1">
         <w:r>
           <w:rPr>
             <w:rStyle w:val="Hyperlink"/>
@@ -330,6 +292,8 @@
         </w:rPr>
         <w:t xml:space="preserve"> </w:t>
       </w:r>
+      <w:bookmarkStart w:id="0" w:name="_GoBack"/>
+      <w:bookmarkEnd w:id="0"/>
     </w:p>
     <w:p>
       <w:pPr>
@@ -764,7 +728,7 @@
           <w:szCs w:val="20"/>
         </w:rPr>
       </w:pPr>
-      <w:hyperlink r:id="rId7" w:history="1">
+      <w:hyperlink r:id="rId8" w:history="1">
         <w:r>
           <w:rPr>
             <w:rStyle w:val="Hyperlink"/>
@@ -1279,7 +1243,7 @@
           <w:szCs w:val="20"/>
         </w:rPr>
       </w:pPr>
-      <w:hyperlink r:id="rId8" w:history="1">
+      <w:hyperlink r:id="rId9" w:history="1">
         <w:r>
           <w:rPr>
             <w:rStyle w:val="Hyperlink"/>
@@ -1809,7 +1773,7 @@
           <w:szCs w:val="20"/>
         </w:rPr>
       </w:pPr>
-      <w:hyperlink r:id="rId9" w:history="1">
+      <w:hyperlink r:id="rId10" w:history="1">
         <w:r>
           <w:rPr>
             <w:rStyle w:val="Hyperlink"/>
@@ -2242,7 +2206,7 @@
           <w:szCs w:val="20"/>
         </w:rPr>
       </w:pPr>
-      <w:hyperlink r:id="rId10" w:history="1">
+      <w:hyperlink r:id="rId11" w:history="1">
         <w:r>
           <w:rPr>
             <w:rStyle w:val="Hyperlink"/>
@@ -2356,6 +2320,7 @@
           <w:sz w:val="18"/>
           <w:szCs w:val="18"/>
         </w:rPr>
+        <w:lastRenderedPageBreak/>
         <w:t>Printing Functions</w:t>
       </w:r>
       <w:r>
@@ -2385,7 +2350,6 @@
           <w:sz w:val="18"/>
           <w:szCs w:val="18"/>
         </w:rPr>
-        <w:lastRenderedPageBreak/>
         <w:t>Some Higher-</w:t>
       </w:r>
       <w:proofErr w:type="spellStart"/>
@@ -3105,7 +3069,7 @@
           <w:szCs w:val="20"/>
         </w:rPr>
       </w:pPr>
-      <w:hyperlink r:id="rId11" w:history="1">
+      <w:hyperlink r:id="rId12" w:history="1">
         <w:r>
           <w:rPr>
             <w:rStyle w:val="Hyperlink"/>
@@ -3566,7 +3530,7 @@
           <w:szCs w:val="20"/>
         </w:rPr>
       </w:pPr>
-      <w:hyperlink r:id="rId12" w:history="1">
+      <w:hyperlink r:id="rId13" w:history="1">
         <w:r>
           <w:rPr>
             <w:rStyle w:val="Hyperlink"/>
@@ -4624,7 +4588,7 @@
           <w:szCs w:val="20"/>
         </w:rPr>
       </w:pPr>
-      <w:hyperlink r:id="rId13" w:history="1">
+      <w:hyperlink r:id="rId14" w:history="1">
         <w:r>
           <w:rPr>
             <w:rStyle w:val="Hyperlink"/>
@@ -4706,6 +4670,7 @@
           <w:sz w:val="18"/>
           <w:szCs w:val="18"/>
         </w:rPr>
+        <w:lastRenderedPageBreak/>
         <w:t>Hello, World!</w:t>
       </w:r>
       <w:r>
@@ -4735,7 +4700,6 @@
           <w:sz w:val="18"/>
           <w:szCs w:val="18"/>
         </w:rPr>
-        <w:lastRenderedPageBreak/>
         <w:t>Gluing I/O Actions Together</w:t>
       </w:r>
       <w:r>
@@ -5955,7 +5919,7 @@
           <w:szCs w:val="20"/>
         </w:rPr>
       </w:pPr>
-      <w:hyperlink r:id="rId14" w:history="1">
+      <w:hyperlink r:id="rId15" w:history="1">
         <w:r>
           <w:rPr>
             <w:rStyle w:val="Hyperlink"/>
@@ -6277,7 +6241,7 @@
           <w:szCs w:val="20"/>
         </w:rPr>
       </w:pPr>
-      <w:hyperlink r:id="rId15" w:history="1">
+      <w:hyperlink r:id="rId16" w:history="1">
         <w:r>
           <w:rPr>
             <w:rStyle w:val="Hyperlink"/>
@@ -7245,6 +7209,7 @@
           <w:sz w:val="18"/>
           <w:szCs w:val="18"/>
         </w:rPr>
+        <w:lastRenderedPageBreak/>
         <w:t xml:space="preserve">The </w:t>
       </w:r>
       <w:proofErr w:type="spellStart"/>
@@ -7293,7 +7258,6 @@
           <w:sz w:val="18"/>
           <w:szCs w:val="18"/>
         </w:rPr>
-        <w:lastRenderedPageBreak/>
         <w:t xml:space="preserve">The </w:t>
       </w:r>
       <w:proofErr w:type="spellStart"/>
@@ -7620,7 +7584,7 @@
           <w:szCs w:val="20"/>
         </w:rPr>
       </w:pPr>
-      <w:hyperlink r:id="rId16" w:history="1">
+      <w:hyperlink r:id="rId17" w:history="1">
         <w:r>
           <w:rPr>
             <w:rStyle w:val="Hyperlink"/>
@@ -8278,7 +8242,7 @@
           <w:szCs w:val="20"/>
         </w:rPr>
       </w:pPr>
-      <w:hyperlink r:id="rId17" w:history="1">
+      <w:hyperlink r:id="rId18" w:history="1">
         <w:r>
           <w:rPr>
             <w:rStyle w:val="Hyperlink"/>
@@ -9231,7 +9195,7 @@
           <w:szCs w:val="20"/>
         </w:rPr>
       </w:pPr>
-      <w:hyperlink r:id="rId18" w:history="1">
+      <w:hyperlink r:id="rId19" w:history="1">
         <w:r>
           <w:rPr>
             <w:rStyle w:val="Hyperlink"/>
@@ -9611,7 +9575,6 @@
         <w:t xml:space="preserve"> </w:t>
       </w:r>
     </w:p>
-    <w:p/>
     <w:sectPr>
       <w:pgSz w:w="11906" w:h="16838"/>
       <w:pgMar w:top="720" w:right="720" w:bottom="720" w:left="720" w:header="708" w:footer="708" w:gutter="0"/>
@@ -10383,4 +10346,16 @@
   <a:objectDefaults/>
   <a:extraClrSchemeLst/>
 </a:theme>
+</file>
+
+<file path=customXml/item1.xml><?xml version="1.0" encoding="utf-8"?>
+<b:Sources xmlns:b="http://schemas.openxmlformats.org/officeDocument/2006/bibliography" xmlns="http://schemas.openxmlformats.org/officeDocument/2006/bibliography" SelectedStyle="\APA.XSL" StyleName="APA"/>
+</file>
+
+<file path=customXml/itemProps1.xml><?xml version="1.0" encoding="utf-8"?>
+<ds:datastoreItem xmlns:ds="http://schemas.openxmlformats.org/officeDocument/2006/customXml" ds:itemID="{9BEDB298-86D8-4B00-B54C-455CF0D077D5}">
+  <ds:schemaRefs>
+    <ds:schemaRef ds:uri="http://schemas.openxmlformats.org/officeDocument/2006/bibliography"/>
+  </ds:schemaRefs>
+</ds:datastoreItem>
 </file>
</xml_diff>